<commit_message>
Added pdf and fixed typos
</commit_message>
<xml_diff>
--- a/Installation/InstallationDevTYF.docx
+++ b/Installation/InstallationDevTYF.docx
@@ -23,8 +23,6 @@
       <w:r>
         <w:t>developing</w:t>
       </w:r>
-      <w:bookmarkStart w:id="0" w:name="_GoBack"/>
-      <w:bookmarkEnd w:id="0"/>
       <w:proofErr w:type="spellEnd"/>
       <w:r>
         <w:br/>
@@ -158,23 +156,7 @@
           <w:sz w:val="30"/>
           <w:szCs w:val="30"/>
         </w:rPr>
-        <w:t>,</w:t>
-      </w:r>
-      <w:proofErr w:type="spellStart"/>
-      <w:r>
-        <w:rPr>
-          <w:sz w:val="30"/>
-          <w:szCs w:val="30"/>
-        </w:rPr>
-        <w:t xml:space="preserve"> </w:t>
-      </w:r>
-      <w:proofErr w:type="spellEnd"/>
-      <w:r>
-        <w:rPr>
-          <w:sz w:val="30"/>
-          <w:szCs w:val="30"/>
-        </w:rPr>
-        <w:t>Janis Fix, Johannes Zipfel</w:t>
+        <w:t>, Janis Fix, Johannes Zipfel</w:t>
       </w:r>
     </w:p>
     <w:p>
@@ -203,6 +185,13 @@
     </w:p>
     <w:sdt>
       <w:sdtPr>
+        <w:rPr>
+          <w:rFonts w:asciiTheme="minorHAnsi" w:eastAsiaTheme="minorHAnsi" w:hAnsiTheme="minorHAnsi" w:cstheme="minorBidi"/>
+          <w:color w:val="auto"/>
+          <w:sz w:val="22"/>
+          <w:szCs w:val="22"/>
+          <w:lang w:eastAsia="en-US"/>
+        </w:rPr>
         <w:id w:val="1706447698"/>
         <w:docPartObj>
           <w:docPartGallery w:val="Table of Contents"/>
@@ -211,13 +200,8 @@
       </w:sdtPr>
       <w:sdtEndPr>
         <w:rPr>
-          <w:rFonts w:asciiTheme="minorHAnsi" w:eastAsiaTheme="minorHAnsi" w:hAnsiTheme="minorHAnsi" w:cstheme="minorBidi"/>
           <w:b/>
           <w:bCs/>
-          <w:color w:val="auto"/>
-          <w:sz w:val="22"/>
-          <w:szCs w:val="22"/>
-          <w:lang w:eastAsia="en-US"/>
         </w:rPr>
       </w:sdtEndPr>
       <w:sdtContent>
@@ -231,7 +215,7 @@
             <w:pStyle w:val="Inhaltsverzeichnisberschrift"/>
           </w:pPr>
           <w:r>
-            <w:t>Inhalt</w:t>
+            <w:t>Contents</w:t>
           </w:r>
         </w:p>
         <w:p>
@@ -428,7 +412,7 @@
       <w:pPr>
         <w:pStyle w:val="berschrift1"/>
       </w:pPr>
-      <w:bookmarkStart w:id="1" w:name="_Toc43564439"/>
+      <w:bookmarkStart w:id="0" w:name="_Toc43564439"/>
       <w:r>
         <w:lastRenderedPageBreak/>
         <w:t xml:space="preserve">Setting </w:t>
@@ -449,7 +433,7 @@
       <w:r>
         <w:t xml:space="preserve"> IDE</w:t>
       </w:r>
-      <w:bookmarkEnd w:id="1"/>
+      <w:bookmarkEnd w:id="0"/>
     </w:p>
     <w:p>
       <w:r>
@@ -819,7 +803,7 @@
           <w:noProof/>
         </w:rPr>
         <w:drawing>
-          <wp:inline distT="0" distB="0" distL="0" distR="0" wp14:anchorId="0064E466" wp14:editId="399ACE0F">
+          <wp:inline distT="0" distB="0" distL="0" distR="0" wp14:anchorId="6299D3AA" wp14:editId="4259FF3E">
             <wp:extent cx="5760720" cy="2310130"/>
             <wp:effectExtent l="0" t="0" r="0" b="0"/>
             <wp:docPr id="4" name="Grafik 4"/>
@@ -967,7 +951,7 @@
           <w:noProof/>
         </w:rPr>
         <w:drawing>
-          <wp:inline distT="0" distB="0" distL="0" distR="0" wp14:anchorId="02DFE75A" wp14:editId="62BB17A6">
+          <wp:inline distT="0" distB="0" distL="0" distR="0" wp14:anchorId="11A1C93D" wp14:editId="06B1E93A">
             <wp:extent cx="5760720" cy="2440305"/>
             <wp:effectExtent l="0" t="0" r="0" b="0"/>
             <wp:docPr id="5" name="Grafik 5"/>
@@ -1090,7 +1074,7 @@
       <w:pPr>
         <w:pStyle w:val="berschrift1"/>
       </w:pPr>
-      <w:bookmarkStart w:id="2" w:name="_Toc43564440"/>
+      <w:bookmarkStart w:id="1" w:name="_Toc43564440"/>
       <w:r>
         <w:lastRenderedPageBreak/>
         <w:t xml:space="preserve">Setting </w:t>
@@ -1115,7 +1099,7 @@
       <w:r>
         <w:t>database</w:t>
       </w:r>
-      <w:bookmarkEnd w:id="2"/>
+      <w:bookmarkEnd w:id="1"/>
       <w:proofErr w:type="spellEnd"/>
     </w:p>
     <w:p>
@@ -1149,8 +1133,10 @@
       </w:r>
       <w:proofErr w:type="spellEnd"/>
       <w:r>
-        <w:t xml:space="preserve"> will </w:t>
-      </w:r>
+        <w:t xml:space="preserve"> </w:t>
+      </w:r>
+      <w:bookmarkStart w:id="2" w:name="_GoBack"/>
+      <w:bookmarkEnd w:id="2"/>
       <w:proofErr w:type="spellStart"/>
       <w:r>
         <w:t>might</w:t>
@@ -1304,7 +1290,7 @@
           <w:noProof/>
         </w:rPr>
         <w:drawing>
-          <wp:inline distT="0" distB="0" distL="0" distR="0" wp14:anchorId="67AB12F1" wp14:editId="50F70F38">
+          <wp:inline distT="0" distB="0" distL="0" distR="0" wp14:anchorId="724D1528" wp14:editId="12319D7D">
             <wp:extent cx="5760720" cy="1518285"/>
             <wp:effectExtent l="0" t="0" r="0" b="5715"/>
             <wp:docPr id="1" name="Grafik 1"/>
@@ -1640,7 +1626,7 @@
         </w:rPr>
         <w:lastRenderedPageBreak/>
         <w:drawing>
-          <wp:inline distT="0" distB="0" distL="0" distR="0" wp14:anchorId="1999DF57" wp14:editId="2A538F3D">
+          <wp:inline distT="0" distB="0" distL="0" distR="0" wp14:anchorId="147384ED" wp14:editId="2EBF3AA3">
             <wp:extent cx="5760720" cy="5355590"/>
             <wp:effectExtent l="0" t="0" r="0" b="0"/>
             <wp:docPr id="2" name="Grafik 2"/>
@@ -2098,6 +2084,7 @@
         <w:docPartUnique/>
       </w:docPartObj>
     </w:sdtPr>
+    <w:sdtEndPr/>
     <w:sdtContent>
       <w:p>
         <w:pPr>
@@ -3144,7 +3131,7 @@
 </file>
 
 <file path=customXml/itemProps1.xml><?xml version="1.0" encoding="utf-8"?>
-<ds:datastoreItem xmlns:ds="http://schemas.openxmlformats.org/officeDocument/2006/customXml" ds:itemID="{51971474-872B-4955-905A-63896C2F6E0D}">
+<ds:datastoreItem xmlns:ds="http://schemas.openxmlformats.org/officeDocument/2006/customXml" ds:itemID="{C427AB6A-28B1-4D3E-BF2E-B5EE5887BE82}">
   <ds:schemaRefs>
     <ds:schemaRef ds:uri="http://schemas.openxmlformats.org/officeDocument/2006/bibliography"/>
   </ds:schemaRefs>

</xml_diff>